<commit_message>
Added paper review for week 4.
</commit_message>
<xml_diff>
--- a/Weekly Updates/Humayan Kabir/Paper Review/Paper Review 2 - Bangla Sign Language Detection using SFT and CNN.docx
+++ b/Weekly Updates/Humayan Kabir/Paper Review/Paper Review 2 - Bangla Sign Language Detection using SFT and CNN.docx
@@ -48,249 +48,11 @@
     <w:p>
       <w:pPr>
         <w:spacing w:line="360" w:lineRule="auto"/>
-        <w:rPr>
-          <w:rFonts w:cstheme="minorHAnsi"/>
-          <w:b/>
-          <w:sz w:val="28"/>
-          <w:szCs w:val="24"/>
-        </w:rPr>
-      </w:pPr>
-    </w:p>
-    <w:p>
-      <w:pPr>
-        <w:spacing w:line="360" w:lineRule="auto"/>
-        <w:rPr>
-          <w:rFonts w:cstheme="minorHAnsi"/>
-          <w:b/>
-          <w:sz w:val="28"/>
-          <w:szCs w:val="24"/>
-        </w:rPr>
-      </w:pPr>
-      <w:r>
-        <w:rPr>
-          <w:rFonts w:cstheme="minorHAnsi"/>
-          <w:b/>
-          <w:sz w:val="28"/>
-          <w:szCs w:val="24"/>
-        </w:rPr>
-        <w:t>Abstract</w:t>
-      </w:r>
-    </w:p>
-    <w:p>
-      <w:pPr>
-        <w:spacing w:line="360" w:lineRule="auto"/>
-        <w:jc w:val="both"/>
-        <w:rPr>
-          <w:rFonts w:cstheme="minorHAnsi"/>
-          <w:sz w:val="24"/>
-        </w:rPr>
-      </w:pPr>
-      <w:r>
-        <w:rPr>
-          <w:rFonts w:cstheme="minorHAnsi"/>
-          <w:sz w:val="24"/>
-        </w:rPr>
-        <w:t>In this paper, the author</w:t>
-      </w:r>
-      <w:r>
-        <w:rPr>
-          <w:rFonts w:cstheme="minorHAnsi"/>
-          <w:sz w:val="24"/>
-        </w:rPr>
-        <w:t>s tried to create a hand gesture recognizing model for Bangla Sign Language. Here</w:t>
-      </w:r>
-      <w:r>
-        <w:rPr>
-          <w:rFonts w:cstheme="minorHAnsi"/>
-          <w:sz w:val="24"/>
-        </w:rPr>
-        <w:t xml:space="preserve"> </w:t>
-      </w:r>
-      <w:r>
-        <w:rPr>
-          <w:rFonts w:cstheme="minorHAnsi"/>
-          <w:sz w:val="24"/>
-        </w:rPr>
-        <w:t>we analyze</w:t>
-      </w:r>
-      <w:r>
-        <w:rPr>
-          <w:rFonts w:cstheme="minorHAnsi"/>
-          <w:sz w:val="24"/>
-        </w:rPr>
-        <w:t xml:space="preserve"> and compares the </w:t>
-      </w:r>
-      <w:r>
-        <w:rPr>
-          <w:rFonts w:cstheme="minorHAnsi"/>
-          <w:sz w:val="24"/>
-        </w:rPr>
-        <w:t xml:space="preserve">previous </w:t>
-      </w:r>
-      <w:r>
-        <w:rPr>
-          <w:rFonts w:cstheme="minorHAnsi"/>
-          <w:sz w:val="24"/>
-        </w:rPr>
-        <w:t xml:space="preserve">research paper and our ongoing project </w:t>
-      </w:r>
-      <w:r>
-        <w:rPr>
-          <w:rFonts w:cstheme="minorHAnsi"/>
-          <w:sz w:val="24"/>
-        </w:rPr>
-        <w:t>on</w:t>
-      </w:r>
-      <w:r>
-        <w:rPr>
-          <w:rFonts w:cstheme="minorHAnsi"/>
-          <w:sz w:val="24"/>
-        </w:rPr>
-        <w:t xml:space="preserve"> ASL and BSL translation using CNN.</w:t>
-      </w:r>
-      <w:r>
-        <w:rPr>
-          <w:rFonts w:cstheme="minorHAnsi"/>
-          <w:sz w:val="24"/>
-        </w:rPr>
-        <w:t xml:space="preserve"> </w:t>
-      </w:r>
-    </w:p>
-    <w:p>
-      <w:pPr>
-        <w:spacing w:line="360" w:lineRule="auto"/>
-        <w:rPr>
-          <w:rFonts w:cstheme="minorHAnsi"/>
-          <w:sz w:val="24"/>
-          <w:szCs w:val="24"/>
-        </w:rPr>
-      </w:pPr>
-    </w:p>
-    <w:p>
-      <w:pPr>
-        <w:spacing w:line="360" w:lineRule="auto"/>
-        <w:rPr>
-          <w:rFonts w:cstheme="minorHAnsi"/>
-          <w:b/>
-          <w:sz w:val="28"/>
-          <w:szCs w:val="24"/>
-        </w:rPr>
-      </w:pPr>
-      <w:r>
-        <w:rPr>
-          <w:rFonts w:cstheme="minorHAnsi"/>
-          <w:b/>
-          <w:sz w:val="28"/>
-          <w:szCs w:val="24"/>
-        </w:rPr>
-        <w:t>Introduction</w:t>
-      </w:r>
-    </w:p>
-    <w:p>
-      <w:pPr>
-        <w:spacing w:line="360" w:lineRule="auto"/>
-        <w:jc w:val="both"/>
-        <w:rPr>
-          <w:rFonts w:cstheme="minorHAnsi"/>
-          <w:sz w:val="24"/>
-        </w:rPr>
-      </w:pPr>
-      <w:r>
-        <w:rPr>
-          <w:rFonts w:cstheme="minorHAnsi"/>
-          <w:sz w:val="24"/>
-        </w:rPr>
-        <w:t>Sign language is used by the people who cannot hear and speak and most common people don’t understand sign language so the impaired people remain separate from the normal society. There has been many research related to translation of ASL done but Bengali Sign language has been recently been translated. The researchers of the paper focused on BSL detection using CNN. They identified both Bengali alphabets and numerals.</w:t>
-      </w:r>
-    </w:p>
-    <w:p>
-      <w:pPr>
-        <w:spacing w:line="360" w:lineRule="auto"/>
-        <w:rPr>
-          <w:rFonts w:cstheme="minorHAnsi"/>
-          <w:sz w:val="24"/>
-          <w:szCs w:val="24"/>
-        </w:rPr>
-      </w:pPr>
-    </w:p>
-    <w:p>
-      <w:pPr>
-        <w:spacing w:line="360" w:lineRule="auto"/>
-        <w:rPr>
-          <w:rFonts w:cstheme="minorHAnsi"/>
-          <w:b/>
-          <w:sz w:val="28"/>
-          <w:szCs w:val="24"/>
-        </w:rPr>
-      </w:pPr>
-      <w:r>
-        <w:rPr>
-          <w:rFonts w:cstheme="minorHAnsi"/>
-          <w:b/>
-          <w:sz w:val="28"/>
-          <w:szCs w:val="24"/>
-        </w:rPr>
-        <w:t>Literature Review</w:t>
-      </w:r>
-    </w:p>
-    <w:p>
-      <w:pPr>
-        <w:spacing w:line="360" w:lineRule="auto"/>
-        <w:jc w:val="both"/>
-        <w:rPr>
-          <w:rFonts w:cstheme="minorHAnsi"/>
-          <w:sz w:val="24"/>
-        </w:rPr>
-      </w:pPr>
-      <w:r>
-        <w:rPr>
-          <w:rFonts w:cstheme="minorHAnsi"/>
-          <w:sz w:val="24"/>
-        </w:rPr>
-        <w:t xml:space="preserve">In the research they have used </w:t>
-      </w:r>
-      <w:proofErr w:type="spellStart"/>
-      <w:r>
-        <w:rPr>
-          <w:rFonts w:cstheme="minorHAnsi"/>
-          <w:sz w:val="24"/>
-        </w:rPr>
-        <w:t>Keras</w:t>
-      </w:r>
-      <w:proofErr w:type="spellEnd"/>
-      <w:r>
-        <w:rPr>
-          <w:rFonts w:cstheme="minorHAnsi"/>
-          <w:sz w:val="24"/>
-        </w:rPr>
-        <w:t xml:space="preserve"> API for feature extraction. The unnecessary data was normalized to extract the main features. </w:t>
-      </w:r>
-      <w:r>
-        <w:rPr>
-          <w:rFonts w:cstheme="minorHAnsi"/>
-          <w:sz w:val="24"/>
-        </w:rPr>
-        <w:t>In this case the hands are being extracted and the background such as wall etc is being removed. For our project we should also use a similar image preprocessing technique which will improve our accuracy further. In the research they have used CNN but they did not discuss the architecture of their CNN model.</w:t>
-      </w:r>
-    </w:p>
-    <w:p>
-      <w:pPr>
-        <w:spacing w:line="360" w:lineRule="auto"/>
-        <w:rPr>
-          <w:rFonts w:cstheme="minorHAnsi"/>
-          <w:b/>
-          <w:sz w:val="24"/>
-          <w:szCs w:val="24"/>
-        </w:rPr>
-      </w:pPr>
-    </w:p>
-    <w:p>
-      <w:pPr>
-        <w:spacing w:line="360" w:lineRule="auto"/>
-        <w:rPr>
-          <w:rFonts w:cstheme="minorHAnsi"/>
-          <w:b/>
-          <w:sz w:val="24"/>
+        <w:jc w:val="both"/>
+        <w:rPr>
+          <w:rFonts w:cstheme="minorHAnsi"/>
+          <w:b/>
+          <w:sz w:val="28"/>
           <w:szCs w:val="24"/>
         </w:rPr>
       </w:pPr>
@@ -300,6 +62,246 @@
     <w:p>
       <w:pPr>
         <w:spacing w:line="360" w:lineRule="auto"/>
+        <w:jc w:val="both"/>
+        <w:rPr>
+          <w:rFonts w:cstheme="minorHAnsi"/>
+          <w:b/>
+          <w:sz w:val="28"/>
+          <w:szCs w:val="24"/>
+        </w:rPr>
+      </w:pPr>
+      <w:r>
+        <w:rPr>
+          <w:rFonts w:cstheme="minorHAnsi"/>
+          <w:b/>
+          <w:sz w:val="28"/>
+          <w:szCs w:val="24"/>
+        </w:rPr>
+        <w:t>Abstract</w:t>
+      </w:r>
+    </w:p>
+    <w:p>
+      <w:pPr>
+        <w:spacing w:line="360" w:lineRule="auto"/>
+        <w:jc w:val="both"/>
+        <w:rPr>
+          <w:rFonts w:cstheme="minorHAnsi"/>
+          <w:sz w:val="24"/>
+        </w:rPr>
+      </w:pPr>
+      <w:r>
+        <w:rPr>
+          <w:rFonts w:cstheme="minorHAnsi"/>
+          <w:sz w:val="24"/>
+        </w:rPr>
+        <w:t>In this paper, the authors tried to create a hand gesture recognizing model for Bangla Sign Language. Here</w:t>
+      </w:r>
+      <w:r>
+        <w:rPr>
+          <w:rFonts w:cstheme="minorHAnsi"/>
+          <w:sz w:val="24"/>
+        </w:rPr>
+        <w:t xml:space="preserve"> </w:t>
+      </w:r>
+      <w:r>
+        <w:rPr>
+          <w:rFonts w:cstheme="minorHAnsi"/>
+          <w:sz w:val="24"/>
+        </w:rPr>
+        <w:t>we analyze</w:t>
+      </w:r>
+      <w:r>
+        <w:rPr>
+          <w:rFonts w:cstheme="minorHAnsi"/>
+          <w:sz w:val="24"/>
+        </w:rPr>
+        <w:t xml:space="preserve"> and compares the </w:t>
+      </w:r>
+      <w:r>
+        <w:rPr>
+          <w:rFonts w:cstheme="minorHAnsi"/>
+          <w:sz w:val="24"/>
+        </w:rPr>
+        <w:t xml:space="preserve">previous </w:t>
+      </w:r>
+      <w:r>
+        <w:rPr>
+          <w:rFonts w:cstheme="minorHAnsi"/>
+          <w:sz w:val="24"/>
+        </w:rPr>
+        <w:t xml:space="preserve">research paper and our ongoing project </w:t>
+      </w:r>
+      <w:r>
+        <w:rPr>
+          <w:rFonts w:cstheme="minorHAnsi"/>
+          <w:sz w:val="24"/>
+        </w:rPr>
+        <w:t>on</w:t>
+      </w:r>
+      <w:r>
+        <w:rPr>
+          <w:rFonts w:cstheme="minorHAnsi"/>
+          <w:sz w:val="24"/>
+        </w:rPr>
+        <w:t xml:space="preserve"> ASL and BSL translation using CNN.</w:t>
+      </w:r>
+      <w:r>
+        <w:rPr>
+          <w:rFonts w:cstheme="minorHAnsi"/>
+          <w:sz w:val="24"/>
+        </w:rPr>
+        <w:t xml:space="preserve"> </w:t>
+      </w:r>
+    </w:p>
+    <w:p>
+      <w:pPr>
+        <w:spacing w:line="360" w:lineRule="auto"/>
+        <w:jc w:val="both"/>
+        <w:rPr>
+          <w:rFonts w:cstheme="minorHAnsi"/>
+          <w:sz w:val="24"/>
+          <w:szCs w:val="24"/>
+        </w:rPr>
+      </w:pPr>
+    </w:p>
+    <w:p>
+      <w:pPr>
+        <w:spacing w:line="360" w:lineRule="auto"/>
+        <w:jc w:val="both"/>
+        <w:rPr>
+          <w:rFonts w:cstheme="minorHAnsi"/>
+          <w:b/>
+          <w:sz w:val="28"/>
+          <w:szCs w:val="24"/>
+        </w:rPr>
+      </w:pPr>
+      <w:r>
+        <w:rPr>
+          <w:rFonts w:cstheme="minorHAnsi"/>
+          <w:b/>
+          <w:sz w:val="28"/>
+          <w:szCs w:val="24"/>
+        </w:rPr>
+        <w:t>Introduction</w:t>
+      </w:r>
+    </w:p>
+    <w:p>
+      <w:pPr>
+        <w:spacing w:line="360" w:lineRule="auto"/>
+        <w:jc w:val="both"/>
+        <w:rPr>
+          <w:rFonts w:cstheme="minorHAnsi"/>
+          <w:sz w:val="24"/>
+        </w:rPr>
+      </w:pPr>
+      <w:r>
+        <w:rPr>
+          <w:rFonts w:cstheme="minorHAnsi"/>
+          <w:sz w:val="24"/>
+        </w:rPr>
+        <w:t>Sign language is used by the people who cannot hear and speak and most common people don’t understand sign language so the impaired people remain separate from the normal society. There has been many research related to translation of ASL done but Bengali Sign language has been recently been translated. The researchers of the paper focused on BSL detection using CNN. They identified both Bengali alphabets and numerals.</w:t>
+      </w:r>
+    </w:p>
+    <w:p>
+      <w:pPr>
+        <w:spacing w:line="360" w:lineRule="auto"/>
+        <w:jc w:val="both"/>
+        <w:rPr>
+          <w:rFonts w:cstheme="minorHAnsi"/>
+          <w:sz w:val="24"/>
+          <w:szCs w:val="24"/>
+        </w:rPr>
+      </w:pPr>
+    </w:p>
+    <w:p>
+      <w:pPr>
+        <w:spacing w:line="360" w:lineRule="auto"/>
+        <w:jc w:val="both"/>
+        <w:rPr>
+          <w:rFonts w:cstheme="minorHAnsi"/>
+          <w:b/>
+          <w:sz w:val="28"/>
+          <w:szCs w:val="24"/>
+        </w:rPr>
+      </w:pPr>
+      <w:r>
+        <w:rPr>
+          <w:rFonts w:cstheme="minorHAnsi"/>
+          <w:b/>
+          <w:sz w:val="28"/>
+          <w:szCs w:val="24"/>
+        </w:rPr>
+        <w:t>Literature Review</w:t>
+      </w:r>
+    </w:p>
+    <w:p>
+      <w:pPr>
+        <w:spacing w:line="360" w:lineRule="auto"/>
+        <w:jc w:val="both"/>
+        <w:rPr>
+          <w:rFonts w:cstheme="minorHAnsi"/>
+          <w:sz w:val="24"/>
+        </w:rPr>
+      </w:pPr>
+      <w:r>
+        <w:rPr>
+          <w:rFonts w:cstheme="minorHAnsi"/>
+          <w:sz w:val="24"/>
+        </w:rPr>
+        <w:t xml:space="preserve">In the research they have used </w:t>
+      </w:r>
+      <w:proofErr w:type="spellStart"/>
+      <w:r>
+        <w:rPr>
+          <w:rFonts w:cstheme="minorHAnsi"/>
+          <w:sz w:val="24"/>
+        </w:rPr>
+        <w:t>Keras</w:t>
+      </w:r>
+      <w:proofErr w:type="spellEnd"/>
+      <w:r>
+        <w:rPr>
+          <w:rFonts w:cstheme="minorHAnsi"/>
+          <w:sz w:val="24"/>
+        </w:rPr>
+        <w:t xml:space="preserve"> API for feature extraction. The unnecessary data was normalized to extract the main features. </w:t>
+      </w:r>
+      <w:r>
+        <w:rPr>
+          <w:rFonts w:cstheme="minorHAnsi"/>
+          <w:sz w:val="24"/>
+        </w:rPr>
+        <w:t>In this case the hands are being extracted and the background such as wall etc is being removed. For our project we should also use a similar image preprocessing technique which will improve our accuracy further. In the research they have used CNN but they did not discuss the architecture of their CNN model.</w:t>
+      </w:r>
+    </w:p>
+    <w:p>
+      <w:pPr>
+        <w:spacing w:line="360" w:lineRule="auto"/>
+        <w:jc w:val="both"/>
+        <w:rPr>
+          <w:rFonts w:cstheme="minorHAnsi"/>
+          <w:b/>
+          <w:sz w:val="24"/>
+          <w:szCs w:val="24"/>
+        </w:rPr>
+      </w:pPr>
+    </w:p>
+    <w:p>
+      <w:pPr>
+        <w:spacing w:line="360" w:lineRule="auto"/>
+        <w:jc w:val="both"/>
+        <w:rPr>
+          <w:rFonts w:cstheme="minorHAnsi"/>
+          <w:b/>
+          <w:sz w:val="24"/>
+          <w:szCs w:val="24"/>
+        </w:rPr>
+      </w:pPr>
+    </w:p>
+    <w:p>
+      <w:pPr>
+        <w:spacing w:line="360" w:lineRule="auto"/>
+        <w:jc w:val="both"/>
         <w:rPr>
           <w:rFonts w:cstheme="minorHAnsi"/>
           <w:b/>
@@ -340,17 +342,19 @@
     <w:p>
       <w:pPr>
         <w:spacing w:line="360" w:lineRule="auto"/>
-        <w:rPr>
-          <w:rFonts w:cstheme="minorHAnsi"/>
-          <w:b/>
-          <w:sz w:val="28"/>
-          <w:szCs w:val="24"/>
-        </w:rPr>
-      </w:pPr>
-    </w:p>
-    <w:p>
-      <w:pPr>
-        <w:spacing w:line="360" w:lineRule="auto"/>
+        <w:jc w:val="both"/>
+        <w:rPr>
+          <w:rFonts w:cstheme="minorHAnsi"/>
+          <w:b/>
+          <w:sz w:val="28"/>
+          <w:szCs w:val="24"/>
+        </w:rPr>
+      </w:pPr>
+    </w:p>
+    <w:p>
+      <w:pPr>
+        <w:spacing w:line="360" w:lineRule="auto"/>
+        <w:jc w:val="both"/>
         <w:rPr>
           <w:rFonts w:cstheme="minorHAnsi"/>
           <w:b/>
@@ -402,16 +406,18 @@
     <w:p>
       <w:pPr>
         <w:spacing w:line="360" w:lineRule="auto"/>
-        <w:rPr>
-          <w:rFonts w:cstheme="minorHAnsi"/>
-          <w:sz w:val="28"/>
-          <w:szCs w:val="24"/>
-        </w:rPr>
-      </w:pPr>
-    </w:p>
-    <w:p>
-      <w:pPr>
-        <w:spacing w:line="360" w:lineRule="auto"/>
+        <w:jc w:val="both"/>
+        <w:rPr>
+          <w:rFonts w:cstheme="minorHAnsi"/>
+          <w:sz w:val="28"/>
+          <w:szCs w:val="24"/>
+        </w:rPr>
+      </w:pPr>
+    </w:p>
+    <w:p>
+      <w:pPr>
+        <w:spacing w:line="360" w:lineRule="auto"/>
+        <w:jc w:val="both"/>
         <w:rPr>
           <w:rFonts w:cstheme="minorHAnsi"/>
           <w:b/>
@@ -449,16 +455,18 @@
     <w:p>
       <w:pPr>
         <w:spacing w:line="360" w:lineRule="auto"/>
-        <w:rPr>
-          <w:rFonts w:cstheme="minorHAnsi"/>
-          <w:sz w:val="28"/>
-          <w:szCs w:val="24"/>
-        </w:rPr>
-      </w:pPr>
-    </w:p>
-    <w:p>
-      <w:pPr>
-        <w:spacing w:line="360" w:lineRule="auto"/>
+        <w:jc w:val="both"/>
+        <w:rPr>
+          <w:rFonts w:cstheme="minorHAnsi"/>
+          <w:sz w:val="28"/>
+          <w:szCs w:val="24"/>
+        </w:rPr>
+      </w:pPr>
+    </w:p>
+    <w:p>
+      <w:pPr>
+        <w:spacing w:line="360" w:lineRule="auto"/>
+        <w:jc w:val="both"/>
         <w:rPr>
           <w:rFonts w:cstheme="minorHAnsi"/>
           <w:b/>

</xml_diff>